<commit_message>
SQL E MODELAGEM FINALIZADA
</commit_message>
<xml_diff>
--- a/BUILDING RELATIONAL DATABASE/Modelagem de dados/Modelagem de dados.docx
+++ b/BUILDING RELATIONAL DATABASE/Modelagem de dados/Modelagem de dados.docx
@@ -13,7 +13,7 @@
           <w:szCs w:val="66"/>
         </w:rPr>
       </w:pPr>
-      <w:bookmarkStart w:colFirst="0" w:colLast="0" w:name="_g47schfhrslb" w:id="0"/>
+      <w:bookmarkStart w:colFirst="0" w:colLast="0" w:name="_gjdgxs" w:id="0"/>
       <w:bookmarkEnd w:id="0"/>
       <w:r>
         <w:rPr>
@@ -37,7 +37,7 @@
           <w:szCs w:val="66"/>
         </w:rPr>
       </w:pPr>
-      <w:bookmarkStart w:colFirst="0" w:colLast="0" w:name="_t6w605besvyx" w:id="1"/>
+      <w:bookmarkStart w:colFirst="0" w:colLast="0" w:name="_30j0zll" w:id="1"/>
       <w:bookmarkEnd w:id="1"/>
       <w:r>
         <w:rPr>
@@ -416,147 +416,83 @@
           <w:szCs w:val="30"/>
           <w:rtl w:val="0"/>
         </w:rPr>
-        <w:t xml:space="preserve">Henry Komatsu - RM</w:t>
-      </w:r>
-    </w:p>
-    <w:p>
-      <w:pPr>
-        <w:jc w:val="center"/>
-        <w:rPr>
-          <w:b w:val="1"/>
-          <w:sz w:val="30"/>
-          <w:szCs w:val="30"/>
-        </w:rPr>
-      </w:pPr>
-      <w:r>
-        <w:rPr>
-          <w:b w:val="1"/>
-          <w:sz w:val="30"/>
-          <w:szCs w:val="30"/>
-          <w:rtl w:val="0"/>
-        </w:rPr>
-        <w:t xml:space="preserve">Marcel Soddano - RM</w:t>
-      </w:r>
-    </w:p>
-    <w:p>
-      <w:pPr>
-        <w:jc w:val="center"/>
-        <w:rPr>
-          <w:b w:val="1"/>
-          <w:sz w:val="30"/>
-          <w:szCs w:val="30"/>
-        </w:rPr>
-      </w:pPr>
-      <w:r>
-        <w:rPr>
-          <w:b w:val="1"/>
-          <w:sz w:val="30"/>
-          <w:szCs w:val="30"/>
-          <w:rtl w:val="0"/>
-        </w:rPr>
-        <w:t xml:space="preserve">Marcelo Henrique - RM</w:t>
-      </w:r>
-    </w:p>
-    <w:p>
-      <w:pPr>
-        <w:jc w:val="center"/>
-        <w:rPr>
-          <w:b w:val="1"/>
-          <w:sz w:val="30"/>
-          <w:szCs w:val="30"/>
-        </w:rPr>
-      </w:pPr>
-      <w:r>
-        <w:rPr>
-          <w:b w:val="1"/>
-          <w:sz w:val="30"/>
-          <w:szCs w:val="30"/>
-          <w:rtl w:val="0"/>
-        </w:rPr>
-        <w:t xml:space="preserve">Nicolas Inohue - RM</w:t>
-      </w:r>
-    </w:p>
-    <w:p>
-      <w:pPr>
-        <w:jc w:val="center"/>
-        <w:rPr>
-          <w:b w:val="1"/>
-          <w:sz w:val="30"/>
-          <w:szCs w:val="30"/>
-        </w:rPr>
-      </w:pPr>
-      <w:r>
-        <w:rPr>
-          <w:b w:val="1"/>
-          <w:sz w:val="30"/>
-          <w:szCs w:val="30"/>
-          <w:rtl w:val="0"/>
-        </w:rPr>
-        <w:t xml:space="preserve">Ricardo Brito - RM</w:t>
-      </w:r>
-    </w:p>
-    <w:p>
-      <w:pPr>
-        <w:jc w:val="center"/>
-        <w:rPr>
-          <w:b w:val="1"/>
-          <w:sz w:val="30"/>
-          <w:szCs w:val="30"/>
-        </w:rPr>
-      </w:pPr>
-      <w:r>
-        <w:rPr>
-          <w:b w:val="1"/>
-          <w:sz w:val="30"/>
-          <w:szCs w:val="30"/>
-          <w:rtl w:val="0"/>
-        </w:rPr>
-        <w:t xml:space="preserve">MODELO LÓGICO:</w:t>
-      </w:r>
-    </w:p>
-    <w:p>
-      <w:pPr>
-        <w:jc w:val="center"/>
-        <w:rPr>
-          <w:b w:val="1"/>
-          <w:sz w:val="30"/>
-          <w:szCs w:val="30"/>
-        </w:rPr>
-      </w:pPr>
-      <w:r>
-        <w:rPr>
-          <w:rtl w:val="0"/>
-        </w:rPr>
-      </w:r>
-    </w:p>
-    <w:p>
-      <w:pPr>
-        <w:jc w:val="center"/>
-        <w:rPr>
-          <w:b w:val="1"/>
-          <w:sz w:val="30"/>
-          <w:szCs w:val="30"/>
-        </w:rPr>
-      </w:pPr>
-      <w:r>
-        <w:rPr>
-          <w:rtl w:val="0"/>
-        </w:rPr>
-      </w:r>
-    </w:p>
-    <w:p>
-      <w:pPr>
-        <w:jc w:val="center"/>
-        <w:rPr>
-          <w:b w:val="1"/>
-          <w:sz w:val="30"/>
-          <w:szCs w:val="30"/>
-        </w:rPr>
-      </w:pPr>
-      <w:r>
-        <w:rPr>
-          <w:rtl w:val="0"/>
-        </w:rPr>
+        <w:t xml:space="preserve">Henry Komatsu - RM550684</w:t>
+      </w:r>
+    </w:p>
+    <w:p>
+      <w:pPr>
+        <w:jc w:val="center"/>
+        <w:rPr>
+          <w:b w:val="1"/>
+          <w:sz w:val="30"/>
+          <w:szCs w:val="30"/>
+        </w:rPr>
+      </w:pPr>
+      <w:r>
+        <w:rPr>
+          <w:b w:val="1"/>
+          <w:sz w:val="30"/>
+          <w:szCs w:val="30"/>
+          <w:rtl w:val="0"/>
+        </w:rPr>
+        <w:t xml:space="preserve">Marcel Soddano - RM99841</w:t>
+      </w:r>
+    </w:p>
+    <w:p>
+      <w:pPr>
+        <w:jc w:val="center"/>
+        <w:rPr>
+          <w:b w:val="1"/>
+          <w:sz w:val="30"/>
+          <w:szCs w:val="30"/>
+        </w:rPr>
+      </w:pPr>
+      <w:r>
+        <w:rPr>
+          <w:b w:val="1"/>
+          <w:sz w:val="30"/>
+          <w:szCs w:val="30"/>
+          <w:rtl w:val="0"/>
+        </w:rPr>
+        <w:t xml:space="preserve">Marcelo Henrique - RM98893</w:t>
+      </w:r>
+    </w:p>
+    <w:p>
+      <w:pPr>
+        <w:jc w:val="center"/>
+        <w:rPr>
+          <w:b w:val="1"/>
+          <w:sz w:val="30"/>
+          <w:szCs w:val="30"/>
+        </w:rPr>
+      </w:pPr>
+      <w:r>
+        <w:rPr>
+          <w:b w:val="1"/>
+          <w:sz w:val="30"/>
+          <w:szCs w:val="30"/>
+          <w:rtl w:val="0"/>
+        </w:rPr>
+        <w:t xml:space="preserve">Nicolas Inohue - RM98057</w:t>
+      </w:r>
+    </w:p>
+    <w:p>
+      <w:pPr>
+        <w:jc w:val="center"/>
+        <w:rPr>
+          <w:b w:val="1"/>
+          <w:sz w:val="30"/>
+          <w:szCs w:val="30"/>
+        </w:rPr>
+      </w:pPr>
+      <w:r>
+        <w:rPr>
+          <w:b w:val="1"/>
+          <w:sz w:val="30"/>
+          <w:szCs w:val="30"/>
+          <w:rtl w:val="0"/>
+        </w:rPr>
+        <w:t xml:space="preserve">Ricardo Brito - RM98370</w:t>
       </w:r>
     </w:p>
     <w:p>
@@ -578,12 +514,12 @@
           <wp:anchor allowOverlap="1" behindDoc="0" distB="114300" distT="114300" distL="114300" distR="114300" hidden="0" layoutInCell="1" locked="0" relativeHeight="0" simplePos="0">
             <wp:simplePos x="0" y="0"/>
             <wp:positionH relativeFrom="page">
-              <wp:posOffset>-271462</wp:posOffset>
+              <wp:posOffset>-209549</wp:posOffset>
             </wp:positionH>
             <wp:positionV relativeFrom="page">
-              <wp:posOffset>2060926</wp:posOffset>
+              <wp:posOffset>1135950</wp:posOffset>
             </wp:positionV>
-            <wp:extent cx="8189537" cy="7535512"/>
+            <wp:extent cx="8414106" cy="6972230"/>
             <wp:effectExtent b="0" l="0" r="0" t="0"/>
             <wp:wrapNone/>
             <wp:docPr id="1" name="image1.png"/>
@@ -604,7 +540,7 @@
                   <pic:spPr>
                     <a:xfrm>
                       <a:off x="0" y="0"/>
-                      <a:ext cx="8189537" cy="7535512"/>
+                      <a:ext cx="8414106" cy="6972230"/>
                     </a:xfrm>
                     <a:prstGeom prst="rect"/>
                     <a:ln/>
@@ -617,6 +553,70 @@
       </w:r>
       <w:r>
         <w:rPr>
+          <w:b w:val="1"/>
+          <w:sz w:val="30"/>
+          <w:szCs w:val="30"/>
+          <w:rtl w:val="0"/>
+        </w:rPr>
+        <w:t xml:space="preserve">MODELO LÓGICO:</w:t>
+      </w:r>
+    </w:p>
+    <w:p>
+      <w:pPr>
+        <w:jc w:val="center"/>
+        <w:rPr>
+          <w:b w:val="1"/>
+          <w:sz w:val="30"/>
+          <w:szCs w:val="30"/>
+        </w:rPr>
+      </w:pPr>
+      <w:r>
+        <w:rPr>
+          <w:rtl w:val="0"/>
+        </w:rPr>
+      </w:r>
+    </w:p>
+    <w:p>
+      <w:pPr>
+        <w:jc w:val="center"/>
+        <w:rPr>
+          <w:b w:val="1"/>
+          <w:sz w:val="30"/>
+          <w:szCs w:val="30"/>
+        </w:rPr>
+      </w:pPr>
+      <w:r>
+        <w:rPr>
+          <w:rtl w:val="0"/>
+        </w:rPr>
+      </w:r>
+    </w:p>
+    <w:p>
+      <w:pPr>
+        <w:jc w:val="center"/>
+        <w:rPr>
+          <w:b w:val="1"/>
+          <w:sz w:val="30"/>
+          <w:szCs w:val="30"/>
+        </w:rPr>
+      </w:pPr>
+      <w:r>
+        <w:rPr>
+          <w:rtl w:val="0"/>
+        </w:rPr>
+      </w:r>
+    </w:p>
+    <w:p>
+      <w:pPr>
+        <w:jc w:val="center"/>
+        <w:rPr>
+          <w:b w:val="1"/>
+          <w:sz w:val="30"/>
+          <w:szCs w:val="30"/>
+        </w:rPr>
+      </w:pPr>
+      <w:r>
+        <w:rPr>
           <w:rtl w:val="0"/>
         </w:rPr>
       </w:r>
@@ -1088,51 +1088,6 @@
           <w:rtl w:val="0"/>
         </w:rPr>
         <w:t xml:space="preserve">MODELO RELACIONAL/FÍSICO:</w:t>
-      </w:r>
-    </w:p>
-    <w:p>
-      <w:pPr>
-        <w:jc w:val="center"/>
-        <w:rPr>
-          <w:b w:val="1"/>
-          <w:sz w:val="30"/>
-          <w:szCs w:val="30"/>
-        </w:rPr>
-      </w:pPr>
-      <w:r>
-        <w:rPr>
-          <w:rtl w:val="0"/>
-        </w:rPr>
-      </w:r>
-    </w:p>
-    <w:p>
-      <w:pPr>
-        <w:jc w:val="center"/>
-        <w:rPr>
-          <w:b w:val="1"/>
-          <w:sz w:val="30"/>
-          <w:szCs w:val="30"/>
-        </w:rPr>
-      </w:pPr>
-      <w:r>
-        <w:rPr>
-          <w:rtl w:val="0"/>
-        </w:rPr>
-      </w:r>
-    </w:p>
-    <w:p>
-      <w:pPr>
-        <w:jc w:val="center"/>
-        <w:rPr>
-          <w:b w:val="1"/>
-          <w:sz w:val="30"/>
-          <w:szCs w:val="30"/>
-        </w:rPr>
-      </w:pPr>
-      <w:r>
-        <w:rPr>
-          <w:rtl w:val="0"/>
-        </w:rPr>
       </w:r>
     </w:p>
     <w:p>
@@ -1154,12 +1109,12 @@
           <wp:anchor allowOverlap="1" behindDoc="0" distB="114300" distT="114300" distL="114300" distR="114300" hidden="0" layoutInCell="1" locked="0" relativeHeight="0" simplePos="0">
             <wp:simplePos x="0" y="0"/>
             <wp:positionH relativeFrom="page">
-              <wp:posOffset>-115035</wp:posOffset>
+              <wp:posOffset>-2849</wp:posOffset>
             </wp:positionH>
             <wp:positionV relativeFrom="page">
-              <wp:posOffset>2026743</wp:posOffset>
+              <wp:posOffset>1255911</wp:posOffset>
             </wp:positionV>
-            <wp:extent cx="8511324" cy="7742807"/>
+            <wp:extent cx="8132438" cy="7670477"/>
             <wp:effectExtent b="0" l="0" r="0" t="0"/>
             <wp:wrapNone/>
             <wp:docPr id="2" name="image2.png"/>
@@ -1180,7 +1135,7 @@
                   <pic:spPr>
                     <a:xfrm>
                       <a:off x="0" y="0"/>
-                      <a:ext cx="8511324" cy="7742807"/>
+                      <a:ext cx="8132438" cy="7670477"/>
                     </a:xfrm>
                     <a:prstGeom prst="rect"/>
                     <a:ln/>
@@ -1191,6 +1146,51 @@
           </wp:anchor>
         </w:drawing>
       </w:r>
+      <w:r>
+        <w:rPr>
+          <w:rtl w:val="0"/>
+        </w:rPr>
+      </w:r>
+    </w:p>
+    <w:p>
+      <w:pPr>
+        <w:jc w:val="center"/>
+        <w:rPr>
+          <w:b w:val="1"/>
+          <w:sz w:val="30"/>
+          <w:szCs w:val="30"/>
+        </w:rPr>
+      </w:pPr>
+      <w:r>
+        <w:rPr>
+          <w:rtl w:val="0"/>
+        </w:rPr>
+      </w:r>
+    </w:p>
+    <w:p>
+      <w:pPr>
+        <w:jc w:val="center"/>
+        <w:rPr>
+          <w:b w:val="1"/>
+          <w:sz w:val="30"/>
+          <w:szCs w:val="30"/>
+        </w:rPr>
+      </w:pPr>
+      <w:r>
+        <w:rPr>
+          <w:rtl w:val="0"/>
+        </w:rPr>
+      </w:r>
+    </w:p>
+    <w:p>
+      <w:pPr>
+        <w:jc w:val="center"/>
+        <w:rPr>
+          <w:b w:val="1"/>
+          <w:sz w:val="30"/>
+          <w:szCs w:val="30"/>
+        </w:rPr>
+      </w:pPr>
       <w:r>
         <w:rPr>
           <w:rtl w:val="0"/>

</xml_diff>